<commit_message>
Complete redesign of Portfolio: AI & Product focus
</commit_message>
<xml_diff>
--- a/cvdocx/UMIDJON MIRZOYEV.docx
+++ b/cvdocx/UMIDJON MIRZOYEV.docx
@@ -82,27 +82,13 @@
         <w:rPr>
           <w:lang w:val="en-US"/>
         </w:rPr>
-        <w:t xml:space="preserve">PROFESSIONAL </w:t>
-      </w:r>
-      <w:proofErr w:type="gramStart"/>
-      <w:r>
-        <w:rPr>
-          <w:lang w:val="en-US"/>
-        </w:rPr>
-        <w:t xml:space="preserve">SUMMARY </w:t>
+        <w:t xml:space="preserve">PROFESSIONAL SUMMARY </w:t>
       </w:r>
       <w:r>
         <w:rPr>
           <w:lang w:val="en-US"/>
         </w:rPr>
-        <w:t>:</w:t>
-      </w:r>
-      <w:proofErr w:type="gramEnd"/>
-      <w:r>
-        <w:rPr>
-          <w:lang w:val="en-US"/>
-        </w:rPr>
-        <w:t xml:space="preserve"> </w:t>
+        <w:t xml:space="preserve">: </w:t>
       </w:r>
     </w:p>
     <w:p>
@@ -248,19 +234,11 @@
           <w:lang w:val="en-US"/>
         </w:rPr>
       </w:pPr>
-      <w:proofErr w:type="spellStart"/>
       <w:r>
         <w:rPr>
           <w:lang w:val="en-US"/>
         </w:rPr>
-        <w:t>Mirumitech</w:t>
-      </w:r>
-      <w:proofErr w:type="spellEnd"/>
-      <w:r>
-        <w:rPr>
-          <w:lang w:val="en-US"/>
-        </w:rPr>
-        <w:t xml:space="preserve"> LLC | Founder &amp; Lead Product Engineer </w:t>
+        <w:t xml:space="preserve">Mirumitech LLC | Founder &amp; Lead Product Engineer </w:t>
       </w:r>
       <w:r>
         <w:rPr>
@@ -509,99 +487,14 @@
         <w:rPr>
           <w:lang w:val="en-US"/>
         </w:rPr>
-        <w:t>Full Portfolio: [</w:t>
+        <w:t xml:space="preserve">Full Portfolio: </w:t>
       </w:r>
-      <w:proofErr w:type="spellStart"/>
       <w:r>
         <w:rPr>
           <w:lang w:val="en-US"/>
         </w:rPr>
-        <w:t>Sizning</w:t>
+        <w:t>https://mirzoyevumidjonportfolio.netlify.app/</w:t>
       </w:r>
-      <w:proofErr w:type="spellEnd"/>
-      <w:r>
-        <w:rPr>
-          <w:lang w:val="en-US"/>
-        </w:rPr>
-        <w:t xml:space="preserve"> Google Drive </w:t>
-      </w:r>
-      <w:proofErr w:type="spellStart"/>
-      <w:r>
-        <w:rPr>
-          <w:lang w:val="en-US"/>
-        </w:rPr>
-        <w:t>yoki</w:t>
-      </w:r>
-      <w:proofErr w:type="spellEnd"/>
-      <w:r>
-        <w:rPr>
-          <w:lang w:val="en-US"/>
-        </w:rPr>
-        <w:t xml:space="preserve"> Portfolio </w:t>
-      </w:r>
-      <w:proofErr w:type="spellStart"/>
-      <w:r>
-        <w:rPr>
-          <w:lang w:val="en-US"/>
-        </w:rPr>
-        <w:t>havolaingizni</w:t>
-      </w:r>
-      <w:proofErr w:type="spellEnd"/>
-      <w:r>
-        <w:rPr>
-          <w:lang w:val="en-US"/>
-        </w:rPr>
-        <w:t xml:space="preserve"> </w:t>
-      </w:r>
-      <w:proofErr w:type="spellStart"/>
-      <w:r>
-        <w:rPr>
-          <w:lang w:val="en-US"/>
-        </w:rPr>
-        <w:t>shu</w:t>
-      </w:r>
-      <w:proofErr w:type="spellEnd"/>
-      <w:r>
-        <w:rPr>
-          <w:lang w:val="en-US"/>
-        </w:rPr>
-        <w:t xml:space="preserve"> </w:t>
-      </w:r>
-      <w:proofErr w:type="spellStart"/>
-      <w:r>
-        <w:rPr>
-          <w:lang w:val="en-US"/>
-        </w:rPr>
-        <w:t>yerga</w:t>
-      </w:r>
-      <w:proofErr w:type="spellEnd"/>
-      <w:r>
-        <w:rPr>
-          <w:lang w:val="en-US"/>
-        </w:rPr>
-        <w:t xml:space="preserve"> </w:t>
-      </w:r>
-      <w:proofErr w:type="spellStart"/>
-      <w:r>
-        <w:rPr>
-          <w:lang w:val="en-US"/>
-        </w:rPr>
-        <w:t>qo'ying</w:t>
-      </w:r>
-      <w:proofErr w:type="spellEnd"/>
-      <w:r>
-        <w:rPr>
-          <w:lang w:val="en-US"/>
-        </w:rPr>
-        <w:t>]</w:t>
-      </w:r>
-    </w:p>
-    <w:p>
-      <w:pPr>
-        <w:rPr>
-          <w:lang w:val="en-US"/>
-        </w:rPr>
-      </w:pPr>
     </w:p>
     <w:sectPr>
       <w:pgSz w:w="11906" w:h="16838" w:code="9"/>

</xml_diff>